<commit_message>
Added ring oscillator demo.
</commit_message>
<xml_diff>
--- a/examples/veriloga/Cadence Screenshots.docx
+++ b/examples/veriloga/Cadence Screenshots.docx
@@ -57,11 +57,11 @@
       </w:r>
       <w:proofErr w:type="spellEnd"/>
       <w:r>
-        <w:t xml:space="preserve"> model parameters are default.  If you manage to get the included t</w:t>
+        <w:t xml:space="preserve"> model parameters are default.  If you manage to get the included </w:t>
       </w:r>
       <w:proofErr w:type="spellStart"/>
       <w:r>
-        <w:t>arball</w:t>
+        <w:t>tarball</w:t>
       </w:r>
       <w:proofErr w:type="spellEnd"/>
       <w:r>
@@ -137,15 +137,164 @@
     </w:p>
     <w:p>
       <w:r>
-        <w:t>Waveform.  Stimuli file included as _</w:t>
+        <w:t>Waveform.  Stimuli file included as _graphical_stimuli.</w:t>
+      </w:r>
+      <w:r>
+        <w:t>test_1.txt</w:t>
+      </w:r>
+      <w:r>
+        <w:t>, Vin = 5mV</w:t>
+      </w:r>
+    </w:p>
+    <w:p>
+      <w:r>
+        <w:br w:type="page"/>
+      </w:r>
+    </w:p>
+    <w:p>
+      <w:r>
+        <w:lastRenderedPageBreak/>
+        <w:t>DWMTJ pulsed ring oscillator mirroring that described in [1]:</w:t>
+      </w:r>
+    </w:p>
+    <w:p>
+      <w:r>
+        <w:drawing>
+          <wp:inline distT="0" distB="0" distL="0" distR="0" wp14:anchorId="0AEB055C" wp14:editId="3D74DEBC">
+            <wp:extent cx="5943600" cy="2169795"/>
+            <wp:effectExtent l="0" t="0" r="0" b="1905"/>
+            <wp:docPr id="3" name="Picture 3"/>
+            <wp:cNvGraphicFramePr>
+              <a:graphicFrameLocks xmlns:a="http://schemas.openxmlformats.org/drawingml/2006/main" noChangeAspect="1"/>
+            </wp:cNvGraphicFramePr>
+            <a:graphic xmlns:a="http://schemas.openxmlformats.org/drawingml/2006/main">
+              <a:graphicData uri="http://schemas.openxmlformats.org/drawingml/2006/picture">
+                <pic:pic xmlns:pic="http://schemas.openxmlformats.org/drawingml/2006/picture">
+                  <pic:nvPicPr>
+                    <pic:cNvPr id="1" name=""/>
+                    <pic:cNvPicPr/>
+                  </pic:nvPicPr>
+                  <pic:blipFill>
+                    <a:blip r:embed="rId6"/>
+                    <a:stretch>
+                      <a:fillRect/>
+                    </a:stretch>
+                  </pic:blipFill>
+                  <pic:spPr>
+                    <a:xfrm>
+                      <a:off x="0" y="0"/>
+                      <a:ext cx="5943600" cy="2169795"/>
+                    </a:xfrm>
+                    <a:prstGeom prst="rect">
+                      <a:avLst/>
+                    </a:prstGeom>
+                  </pic:spPr>
+                </pic:pic>
+              </a:graphicData>
+            </a:graphic>
+          </wp:inline>
+        </w:drawing>
+      </w:r>
+    </w:p>
+    <w:p>
+      <w:r>
+        <w:t>Pinning and MTJ parameters were tweaked slightly from the default values.</w:t>
+      </w:r>
+    </w:p>
+    <w:p>
+      <w:r>
+        <w:t>Resultant waveform demonstrating the same ring oscillator functionality as [1]:</w:t>
+      </w:r>
+    </w:p>
+    <w:p>
+      <w:r>
+        <w:drawing>
+          <wp:inline distT="0" distB="0" distL="0" distR="0" wp14:anchorId="01144816" wp14:editId="30F14F75">
+            <wp:extent cx="5943600" cy="1934210"/>
+            <wp:effectExtent l="0" t="0" r="0" b="8890"/>
+            <wp:docPr id="4" name="Picture 4"/>
+            <wp:cNvGraphicFramePr>
+              <a:graphicFrameLocks xmlns:a="http://schemas.openxmlformats.org/drawingml/2006/main" noChangeAspect="1"/>
+            </wp:cNvGraphicFramePr>
+            <a:graphic xmlns:a="http://schemas.openxmlformats.org/drawingml/2006/main">
+              <a:graphicData uri="http://schemas.openxmlformats.org/drawingml/2006/picture">
+                <pic:pic xmlns:pic="http://schemas.openxmlformats.org/drawingml/2006/picture">
+                  <pic:nvPicPr>
+                    <pic:cNvPr id="1" name=""/>
+                    <pic:cNvPicPr/>
+                  </pic:nvPicPr>
+                  <pic:blipFill>
+                    <a:blip r:embed="rId7"/>
+                    <a:stretch>
+                      <a:fillRect/>
+                    </a:stretch>
+                  </pic:blipFill>
+                  <pic:spPr>
+                    <a:xfrm>
+                      <a:off x="0" y="0"/>
+                      <a:ext cx="5943600" cy="1934210"/>
+                    </a:xfrm>
+                    <a:prstGeom prst="rect">
+                      <a:avLst/>
+                    </a:prstGeom>
+                  </pic:spPr>
+                </pic:pic>
+              </a:graphicData>
+            </a:graphic>
+          </wp:inline>
+        </w:drawing>
+      </w:r>
+    </w:p>
+    <w:p>
+      <w:r>
+        <w:t>Stimuli file included as _graphical_stimuli.</w:t>
+      </w:r>
+      <w:r>
+        <w:t>ring_osc</w:t>
+      </w:r>
+      <w:r>
+        <w:t xml:space="preserve">.txt, </w:t>
       </w:r>
       <w:proofErr w:type="spellStart"/>
       <w:r>
-        <w:t>graphical_stimuli.scs</w:t>
+        <w:t>vdd</w:t>
       </w:r>
       <w:proofErr w:type="spellEnd"/>
       <w:r>
-        <w:t>, Vin = 5mV</w:t>
+        <w:t xml:space="preserve"> = 100 mV, period = 1.8 ns</w:t>
+      </w:r>
+    </w:p>
+    <w:p/>
+    <w:p/>
+    <w:p>
+      <w:r>
+        <w:t xml:space="preserve">[1] </w:t>
+      </w:r>
+      <w:r>
+        <w:t xml:space="preserve">X. Hu, A. Timm, W. H. Brigner, J. A. C. Incorvia, J. S. Friedman, </w:t>
+      </w:r>
+      <w:hyperlink r:id="rId8" w:history="1">
+        <w:r>
+          <w:rPr>
+            <w:rStyle w:val="Hyperlink"/>
+          </w:rPr>
+          <w:t>SPICE-Only Model for Spin-Transfer Torque Domain Wa</w:t>
+        </w:r>
+        <w:r>
+          <w:rPr>
+            <w:rStyle w:val="Hyperlink"/>
+          </w:rPr>
+          <w:t>l</w:t>
+        </w:r>
+        <w:r>
+          <w:rPr>
+            <w:rStyle w:val="Hyperlink"/>
+          </w:rPr>
+          <w:t>l MTJ Logic</w:t>
+        </w:r>
+      </w:hyperlink>
+      <w:r>
+        <w:t>, IEEE Transactions on Electron Devices 66:6, 2817-2821 (2019)</w:t>
       </w:r>
     </w:p>
     <w:sectPr>
@@ -584,6 +733,41 @@
     <w:semiHidden/>
     <w:unhideWhenUsed/>
   </w:style>
+  <w:style w:type="character" w:styleId="Hyperlink">
+    <w:name w:val="Hyperlink"/>
+    <w:basedOn w:val="DefaultParagraphFont"/>
+    <w:uiPriority w:val="99"/>
+    <w:unhideWhenUsed/>
+    <w:rsid w:val="00C2449D"/>
+    <w:rPr>
+      <w:color w:val="0563C1" w:themeColor="hyperlink"/>
+      <w:u w:val="single"/>
+    </w:rPr>
+  </w:style>
+  <w:style w:type="character" w:styleId="UnresolvedMention">
+    <w:name w:val="Unresolved Mention"/>
+    <w:basedOn w:val="DefaultParagraphFont"/>
+    <w:uiPriority w:val="99"/>
+    <w:semiHidden/>
+    <w:unhideWhenUsed/>
+    <w:rsid w:val="00C2449D"/>
+    <w:rPr>
+      <w:color w:val="605E5C"/>
+      <w:shd w:val="clear" w:color="auto" w:fill="E1DFDD"/>
+    </w:rPr>
+  </w:style>
+  <w:style w:type="character" w:styleId="FollowedHyperlink">
+    <w:name w:val="FollowedHyperlink"/>
+    <w:basedOn w:val="DefaultParagraphFont"/>
+    <w:uiPriority w:val="99"/>
+    <w:semiHidden/>
+    <w:unhideWhenUsed/>
+    <w:rsid w:val="00C2449D"/>
+    <w:rPr>
+      <w:color w:val="954F72" w:themeColor="followedHyperlink"/>
+      <w:u w:val="single"/>
+    </w:rPr>
+  </w:style>
 </w:styles>
 </file>
 

</xml_diff>